<commit_message>
Reparei um erro no código e adicionei a arquitetura
</commit_message>
<xml_diff>
--- a/ATIVIDADE ENTREGA ARQ.docx
+++ b/ATIVIDADE ENTREGA ARQ.docx
@@ -1,6 +1,6 @@
 
 <file path=word/document.xml><?xml version="1.0" encoding="utf-8"?>
-<w:document xmlns:wpc="http://schemas.microsoft.com/office/word/2010/wordprocessingCanvas" xmlns:cx="http://schemas.microsoft.com/office/drawing/2014/chartex" xmlns:mc="http://schemas.openxmlformats.org/markup-compatibility/2006" xmlns:o="urn:schemas-microsoft-com:office:office" xmlns:r="http://schemas.openxmlformats.org/officeDocument/2006/relationships" xmlns:m="http://schemas.openxmlformats.org/officeDocument/2006/math" xmlns:v="urn:schemas-microsoft-com:vml" xmlns:wp14="http://schemas.microsoft.com/office/word/2010/wordprocessingDrawing" xmlns:wp="http://schemas.openxmlformats.org/drawingml/2006/wordprocessingDrawing" xmlns:w10="urn:schemas-microsoft-com:office:word" xmlns:w="http://schemas.openxmlformats.org/wordprocessingml/2006/main" xmlns:w14="http://schemas.microsoft.com/office/word/2010/wordml" xmlns:w15="http://schemas.microsoft.com/office/word/2012/wordml" xmlns:w16se="http://schemas.microsoft.com/office/word/2015/wordml/symex" xmlns:wpg="http://schemas.microsoft.com/office/word/2010/wordprocessingGroup" xmlns:wpi="http://schemas.microsoft.com/office/word/2010/wordprocessingInk" xmlns:wne="http://schemas.microsoft.com/office/word/2006/wordml" xmlns:wps="http://schemas.microsoft.com/office/word/2010/wordprocessingShape" mc:Ignorable="w14 w15 w16se wp14">
+<w:document xmlns:wpc="http://schemas.microsoft.com/office/word/2010/wordprocessingCanvas" xmlns:cx="http://schemas.microsoft.com/office/drawing/2014/chartex" xmlns:cx1="http://schemas.microsoft.com/office/drawing/2015/9/8/chartex" xmlns:cx2="http://schemas.microsoft.com/office/drawing/2015/10/21/chartex" xmlns:cx3="http://schemas.microsoft.com/office/drawing/2016/5/9/chartex" xmlns:cx4="http://schemas.microsoft.com/office/drawing/2016/5/10/chartex" xmlns:cx5="http://schemas.microsoft.com/office/drawing/2016/5/11/chartex" xmlns:cx6="http://schemas.microsoft.com/office/drawing/2016/5/12/chartex" xmlns:cx7="http://schemas.microsoft.com/office/drawing/2016/5/13/chartex" xmlns:cx8="http://schemas.microsoft.com/office/drawing/2016/5/14/chartex" xmlns:mc="http://schemas.openxmlformats.org/markup-compatibility/2006" xmlns:aink="http://schemas.microsoft.com/office/drawing/2016/ink" xmlns:am3d="http://schemas.microsoft.com/office/drawing/2017/model3d" xmlns:o="urn:schemas-microsoft-com:office:office" xmlns:r="http://schemas.openxmlformats.org/officeDocument/2006/relationships" xmlns:m="http://schemas.openxmlformats.org/officeDocument/2006/math" xmlns:v="urn:schemas-microsoft-com:vml" xmlns:wp14="http://schemas.microsoft.com/office/word/2010/wordprocessingDrawing" xmlns:wp="http://schemas.openxmlformats.org/drawingml/2006/wordprocessingDrawing" xmlns:w10="urn:schemas-microsoft-com:office:word" xmlns:w="http://schemas.openxmlformats.org/wordprocessingml/2006/main" xmlns:w14="http://schemas.microsoft.com/office/word/2010/wordml" xmlns:w15="http://schemas.microsoft.com/office/word/2012/wordml" xmlns:w16cex="http://schemas.microsoft.com/office/word/2018/wordml/cex" xmlns:w16cid="http://schemas.microsoft.com/office/word/2016/wordml/cid" xmlns:w16="http://schemas.microsoft.com/office/word/2018/wordml" xmlns:w16se="http://schemas.microsoft.com/office/word/2015/wordml/symex" xmlns:wpg="http://schemas.microsoft.com/office/word/2010/wordprocessingGroup" xmlns:wpi="http://schemas.microsoft.com/office/word/2010/wordprocessingInk" xmlns:wne="http://schemas.microsoft.com/office/word/2006/wordml" xmlns:wps="http://schemas.microsoft.com/office/word/2010/wordprocessingShape" mc:Ignorable="w14 w15 w16se w16cid w16 w16cex wp14">
   <w:body>
     <w:tbl>
       <w:tblPr>
@@ -69,21 +69,7 @@
               <w:rPr>
                 <w:rFonts w:ascii="Exo 2" w:hAnsi="Exo 2"/>
               </w:rPr>
-              <w:t xml:space="preserve">ATIVIDADE </w:t>
-            </w:r>
-            <w:proofErr w:type="gramStart"/>
-            <w:r>
-              <w:rPr>
-                <w:rFonts w:ascii="Exo 2" w:hAnsi="Exo 2"/>
-              </w:rPr>
-              <w:t>ENTREGA  –</w:t>
-            </w:r>
-            <w:proofErr w:type="gramEnd"/>
-            <w:r>
-              <w:rPr>
-                <w:rFonts w:ascii="Exo 2" w:hAnsi="Exo 2"/>
-              </w:rPr>
-              <w:t xml:space="preserve"> 20</w:t>
+              <w:t>ATIVIDADE ENTREGA  – 20</w:t>
             </w:r>
             <w:r>
               <w:rPr>
@@ -168,16 +154,8 @@
               <w:rPr>
                 <w:rFonts w:ascii="Exo 2" w:hAnsi="Exo 2"/>
               </w:rPr>
-              <w:t xml:space="preserve">: Eduardo </w:t>
+              <w:t>: Eduardo Verri</w:t>
             </w:r>
-            <w:proofErr w:type="spellStart"/>
-            <w:r>
-              <w:rPr>
-                <w:rFonts w:ascii="Exo 2" w:hAnsi="Exo 2"/>
-              </w:rPr>
-              <w:t>Verri</w:t>
-            </w:r>
-            <w:proofErr w:type="spellEnd"/>
           </w:p>
         </w:tc>
       </w:tr>
@@ -222,6 +200,7 @@
               <w:spacing w:line="260" w:lineRule="exact"/>
               <w:rPr>
                 <w:rFonts w:ascii="Exo 2" w:hAnsi="Exo 2"/>
+                <w:u w:val="single"/>
               </w:rPr>
             </w:pPr>
             <w:r>
@@ -229,6 +208,12 @@
                 <w:rFonts w:ascii="Exo 2" w:hAnsi="Exo 2"/>
               </w:rPr>
               <w:t>Karla P. Moncayo / Bruno Pinheiro</w:t>
+            </w:r>
+            <w:r>
+              <w:rPr>
+                <w:rFonts w:ascii="Exo 2" w:hAnsi="Exo 2"/>
+              </w:rPr>
+              <w:t xml:space="preserve"> A. Teixeira</w:t>
             </w:r>
             <w:r>
               <w:rPr>
@@ -254,6 +239,12 @@
               </w:rPr>
               <w:t xml:space="preserve"> / Bruno - </w:t>
             </w:r>
+            <w:r>
+              <w:rPr>
+                <w:rFonts w:ascii="Exo 2" w:hAnsi="Exo 2"/>
+              </w:rPr>
+              <w:t>01202070</w:t>
+            </w:r>
           </w:p>
         </w:tc>
       </w:tr>
@@ -314,6 +305,48 @@
         </w:rPr>
         <w:t>Desenhe sobre um esquema báscio de arquitetura de computadores e seus componentes</w:t>
       </w:r>
+      <w:r>
+        <w:rPr>
+          <w:rFonts w:ascii="Arial" w:hAnsi="Arial" w:cs="Arial"/>
+          <w:noProof/>
+          <w:lang w:eastAsia="pt-BR"/>
+        </w:rPr>
+        <w:drawing>
+          <wp:inline distT="0" distB="0" distL="0" distR="0" wp14:anchorId="6CC12511" wp14:editId="4A6412CE">
+            <wp:extent cx="6299835" cy="5704840"/>
+            <wp:effectExtent l="0" t="0" r="5715" b="0"/>
+            <wp:docPr id="1" name="Imagem 1" descr="Diagrama&#10;&#10;Descrição gerada automaticamente"/>
+            <wp:cNvGraphicFramePr>
+              <a:graphicFrameLocks xmlns:a="http://schemas.openxmlformats.org/drawingml/2006/main" noChangeAspect="1"/>
+            </wp:cNvGraphicFramePr>
+            <a:graphic xmlns:a="http://schemas.openxmlformats.org/drawingml/2006/main">
+              <a:graphicData uri="http://schemas.openxmlformats.org/drawingml/2006/picture">
+                <pic:pic xmlns:pic="http://schemas.openxmlformats.org/drawingml/2006/picture">
+                  <pic:nvPicPr>
+                    <pic:cNvPr id="1" name="Imagem 1" descr="Diagrama&#10;&#10;Descrição gerada automaticamente"/>
+                    <pic:cNvPicPr/>
+                  </pic:nvPicPr>
+                  <pic:blipFill>
+                    <a:blip r:embed="rId11"/>
+                    <a:stretch>
+                      <a:fillRect/>
+                    </a:stretch>
+                  </pic:blipFill>
+                  <pic:spPr>
+                    <a:xfrm>
+                      <a:off x="0" y="0"/>
+                      <a:ext cx="6299835" cy="5704840"/>
+                    </a:xfrm>
+                    <a:prstGeom prst="rect">
+                      <a:avLst/>
+                    </a:prstGeom>
+                  </pic:spPr>
+                </pic:pic>
+              </a:graphicData>
+            </a:graphic>
+          </wp:inline>
+        </w:drawing>
+      </w:r>
     </w:p>
     <w:p>
       <w:pPr>
@@ -526,6 +559,7 @@
           <w:u w:val="single"/>
           <w:lang w:eastAsia="pt-BR"/>
         </w:rPr>
+        <w:lastRenderedPageBreak/>
         <w:t>subtrações e funções lógicas na central de processamento.</w:t>
       </w:r>
       <w:r>
@@ -1187,17 +1221,7 @@
           <w:noProof/>
           <w:lang w:eastAsia="pt-BR"/>
         </w:rPr>
-        <w:t xml:space="preserve">É uma memória de rápida leitura, e os dados podem ser armazenados tambem de </w:t>
-      </w:r>
-      <w:bookmarkStart w:id="0" w:name="_GoBack"/>
-      <w:bookmarkEnd w:id="0"/>
-      <w:r>
-        <w:rPr>
-          <w:rFonts w:ascii="Arial" w:hAnsi="Arial" w:cs="Arial"/>
-          <w:noProof/>
-          <w:lang w:eastAsia="pt-BR"/>
-        </w:rPr>
-        <w:t xml:space="preserve">forma massiva, </w:t>
+        <w:t xml:space="preserve">É uma memória de rápida leitura, e os dados podem ser armazenados tambem de forma massiva, </w:t>
       </w:r>
       <w:r>
         <w:rPr>
@@ -1295,7 +1319,6 @@
           <w:noProof/>
           <w:lang w:eastAsia="pt-BR"/>
         </w:rPr>
-        <w:lastRenderedPageBreak/>
         <w:t xml:space="preserve">O que é o </w:t>
       </w:r>
       <w:r>
@@ -1652,7 +1675,16 @@
           <w:noProof/>
           <w:lang w:eastAsia="pt-BR"/>
         </w:rPr>
-        <w:t xml:space="preserve"> ou por dispositivos capazes de usar DMA para informar os endereços físicos/locações de memória de um computador que o microprocessador ou dispositivo deseja acessar (ler/escrever).</w:t>
+        <w:t xml:space="preserve"> ou por dispositivos capazes de usar DMA para informar os endereços físicos/locações de memória de um computador que o </w:t>
+      </w:r>
+      <w:r>
+        <w:rPr>
+          <w:rFonts w:ascii="Arial" w:hAnsi="Arial" w:cs="Arial"/>
+          <w:noProof/>
+          <w:lang w:eastAsia="pt-BR"/>
+        </w:rPr>
+        <w:lastRenderedPageBreak/>
+        <w:t>microprocessador ou dispositivo deseja acessar (ler/escrever).</w:t>
       </w:r>
       <w:r>
         <w:rPr>
@@ -1805,120 +1837,8 @@
           <w:szCs w:val="21"/>
           <w:shd w:val="clear" w:color="auto" w:fill="FFFFFF"/>
         </w:rPr>
-        <w:t xml:space="preserve">O i5 é o primeiro modelo da nova geração e apresenta uma frequência de 2.66 GHz, trabalhando com 4 </w:t>
-      </w:r>
-      <w:proofErr w:type="gramStart"/>
-      <w:r>
-        <w:rPr>
-          <w:rFonts w:ascii="Arial" w:hAnsi="Arial" w:cs="Arial"/>
-          <w:color w:val="202122"/>
-          <w:sz w:val="21"/>
-          <w:szCs w:val="21"/>
-          <w:shd w:val="clear" w:color="auto" w:fill="FFFFFF"/>
-        </w:rPr>
-        <w:t>núcleos(</w:t>
-      </w:r>
-      <w:proofErr w:type="spellStart"/>
-      <w:proofErr w:type="gramEnd"/>
-      <w:r>
-        <w:rPr>
-          <w:rFonts w:ascii="Arial" w:hAnsi="Arial" w:cs="Arial"/>
-          <w:color w:val="202122"/>
-          <w:sz w:val="21"/>
-          <w:szCs w:val="21"/>
-          <w:shd w:val="clear" w:color="auto" w:fill="FFFFFF"/>
-        </w:rPr>
-        <w:t>Quad</w:t>
-      </w:r>
-      <w:proofErr w:type="spellEnd"/>
-      <w:r>
-        <w:rPr>
-          <w:rFonts w:ascii="Arial" w:hAnsi="Arial" w:cs="Arial"/>
-          <w:color w:val="202122"/>
-          <w:sz w:val="21"/>
-          <w:szCs w:val="21"/>
-          <w:shd w:val="clear" w:color="auto" w:fill="FFFFFF"/>
-        </w:rPr>
-        <w:t xml:space="preserve"> Core) e possuindo um cache L3 de 8 MB. Se comparado ao seu </w:t>
-      </w:r>
-      <w:proofErr w:type="gramStart"/>
-      <w:r>
-        <w:rPr>
-          <w:rFonts w:ascii="Arial" w:hAnsi="Arial" w:cs="Arial"/>
-          <w:color w:val="202122"/>
-          <w:sz w:val="21"/>
-          <w:szCs w:val="21"/>
-          <w:shd w:val="clear" w:color="auto" w:fill="FFFFFF"/>
-        </w:rPr>
-        <w:t>irmão(</w:t>
-      </w:r>
-      <w:proofErr w:type="gramEnd"/>
-      <w:r>
-        <w:rPr>
-          <w:rFonts w:ascii="Arial" w:hAnsi="Arial" w:cs="Arial"/>
-          <w:color w:val="202122"/>
-          <w:sz w:val="21"/>
-          <w:szCs w:val="21"/>
-          <w:shd w:val="clear" w:color="auto" w:fill="FFFFFF"/>
-        </w:rPr>
-        <w:t xml:space="preserve">Core i7) da mesma família, o processador Core i5 aumentou a sua capacidade, suportando agora memórias DDR3-1333. Porém em desvantagem o </w:t>
-      </w:r>
-      <w:proofErr w:type="gramStart"/>
-      <w:r>
-        <w:rPr>
-          <w:rFonts w:ascii="Arial" w:hAnsi="Arial" w:cs="Arial"/>
-          <w:color w:val="202122"/>
-          <w:sz w:val="21"/>
-          <w:szCs w:val="21"/>
-          <w:shd w:val="clear" w:color="auto" w:fill="FFFFFF"/>
-        </w:rPr>
-        <w:t>processador Core</w:t>
-      </w:r>
-      <w:proofErr w:type="gramEnd"/>
-      <w:r>
-        <w:rPr>
-          <w:rFonts w:ascii="Arial" w:hAnsi="Arial" w:cs="Arial"/>
-          <w:color w:val="202122"/>
-          <w:sz w:val="21"/>
-          <w:szCs w:val="21"/>
-          <w:shd w:val="clear" w:color="auto" w:fill="FFFFFF"/>
-        </w:rPr>
-        <w:t xml:space="preserve"> i5 poderá somente trabalhar em modo Dual </w:t>
-      </w:r>
-      <w:proofErr w:type="spellStart"/>
-      <w:r>
-        <w:rPr>
-          <w:rFonts w:ascii="Arial" w:hAnsi="Arial" w:cs="Arial"/>
-          <w:color w:val="202122"/>
-          <w:sz w:val="21"/>
-          <w:szCs w:val="21"/>
-          <w:shd w:val="clear" w:color="auto" w:fill="FFFFFF"/>
-        </w:rPr>
-        <w:t>Channel</w:t>
-      </w:r>
-      <w:proofErr w:type="spellEnd"/>
-      <w:r>
-        <w:rPr>
-          <w:rFonts w:ascii="Arial" w:hAnsi="Arial" w:cs="Arial"/>
-          <w:color w:val="202122"/>
-          <w:sz w:val="21"/>
-          <w:szCs w:val="21"/>
-          <w:shd w:val="clear" w:color="auto" w:fill="FFFFFF"/>
-        </w:rPr>
-        <w:t xml:space="preserve"> enquanto que os modelos atuais Core i7, podem trabalhar em modo Triple </w:t>
-      </w:r>
-      <w:proofErr w:type="spellStart"/>
-      <w:r>
-        <w:rPr>
-          <w:rFonts w:ascii="Arial" w:hAnsi="Arial" w:cs="Arial"/>
-          <w:color w:val="202122"/>
-          <w:sz w:val="21"/>
-          <w:szCs w:val="21"/>
-          <w:shd w:val="clear" w:color="auto" w:fill="FFFFFF"/>
-        </w:rPr>
-        <w:t>Channel</w:t>
-      </w:r>
-      <w:proofErr w:type="spellEnd"/>
+        <w:t>O i5 é o primeiro modelo da nova geração e apresenta uma frequência de 2.66 GHz, trabalhando com 4 núcleos(Quad Core) e possuindo um cache L3 de 8 MB. Se comparado ao seu irmão(Core i7) da mesma família, o processador Core i5 aumentou a sua capacidade, suportando agora memórias DDR3-1333. Porém em desvantagem o processador Core i5 poderá somente trabalhar em modo Dual Channel enquanto que os modelos atuais Core i7, podem trabalhar em modo Triple Channel</w:t>
+      </w:r>
     </w:p>
     <w:p>
       <w:pPr>
@@ -2229,7 +2149,7 @@
       </w:r>
     </w:p>
     <w:sectPr>
-      <w:headerReference w:type="default" r:id="rId11"/>
+      <w:headerReference w:type="default" r:id="rId12"/>
       <w:pgSz w:w="11906" w:h="16838"/>
       <w:pgMar w:top="1948" w:right="851" w:bottom="851" w:left="1134" w:header="426" w:footer="709" w:gutter="0"/>
       <w:cols w:space="708"/>
@@ -2240,7 +2160,7 @@
 </file>
 
 <file path=word/endnotes.xml><?xml version="1.0" encoding="utf-8"?>
-<w:endnotes xmlns:wpc="http://schemas.microsoft.com/office/word/2010/wordprocessingCanvas" xmlns:cx="http://schemas.microsoft.com/office/drawing/2014/chartex" xmlns:mc="http://schemas.openxmlformats.org/markup-compatibility/2006" xmlns:o="urn:schemas-microsoft-com:office:office" xmlns:r="http://schemas.openxmlformats.org/officeDocument/2006/relationships" xmlns:m="http://schemas.openxmlformats.org/officeDocument/2006/math" xmlns:v="urn:schemas-microsoft-com:vml" xmlns:wp14="http://schemas.microsoft.com/office/word/2010/wordprocessingDrawing" xmlns:wp="http://schemas.openxmlformats.org/drawingml/2006/wordprocessingDrawing" xmlns:w10="urn:schemas-microsoft-com:office:word" xmlns:w="http://schemas.openxmlformats.org/wordprocessingml/2006/main" xmlns:w14="http://schemas.microsoft.com/office/word/2010/wordml" xmlns:w15="http://schemas.microsoft.com/office/word/2012/wordml" xmlns:w16se="http://schemas.microsoft.com/office/word/2015/wordml/symex" xmlns:wpg="http://schemas.microsoft.com/office/word/2010/wordprocessingGroup" xmlns:wpi="http://schemas.microsoft.com/office/word/2010/wordprocessingInk" xmlns:wne="http://schemas.microsoft.com/office/word/2006/wordml" xmlns:wps="http://schemas.microsoft.com/office/word/2010/wordprocessingShape" mc:Ignorable="w14 w15 w16se wp14">
+<w:endnotes xmlns:wpc="http://schemas.microsoft.com/office/word/2010/wordprocessingCanvas" xmlns:cx="http://schemas.microsoft.com/office/drawing/2014/chartex" xmlns:cx1="http://schemas.microsoft.com/office/drawing/2015/9/8/chartex" xmlns:cx2="http://schemas.microsoft.com/office/drawing/2015/10/21/chartex" xmlns:cx3="http://schemas.microsoft.com/office/drawing/2016/5/9/chartex" xmlns:cx4="http://schemas.microsoft.com/office/drawing/2016/5/10/chartex" xmlns:cx5="http://schemas.microsoft.com/office/drawing/2016/5/11/chartex" xmlns:cx6="http://schemas.microsoft.com/office/drawing/2016/5/12/chartex" xmlns:cx7="http://schemas.microsoft.com/office/drawing/2016/5/13/chartex" xmlns:cx8="http://schemas.microsoft.com/office/drawing/2016/5/14/chartex" xmlns:mc="http://schemas.openxmlformats.org/markup-compatibility/2006" xmlns:aink="http://schemas.microsoft.com/office/drawing/2016/ink" xmlns:am3d="http://schemas.microsoft.com/office/drawing/2017/model3d" xmlns:o="urn:schemas-microsoft-com:office:office" xmlns:r="http://schemas.openxmlformats.org/officeDocument/2006/relationships" xmlns:m="http://schemas.openxmlformats.org/officeDocument/2006/math" xmlns:v="urn:schemas-microsoft-com:vml" xmlns:wp14="http://schemas.microsoft.com/office/word/2010/wordprocessingDrawing" xmlns:wp="http://schemas.openxmlformats.org/drawingml/2006/wordprocessingDrawing" xmlns:w10="urn:schemas-microsoft-com:office:word" xmlns:w="http://schemas.openxmlformats.org/wordprocessingml/2006/main" xmlns:w14="http://schemas.microsoft.com/office/word/2010/wordml" xmlns:w15="http://schemas.microsoft.com/office/word/2012/wordml" xmlns:w16cex="http://schemas.microsoft.com/office/word/2018/wordml/cex" xmlns:w16cid="http://schemas.microsoft.com/office/word/2016/wordml/cid" xmlns:w16="http://schemas.microsoft.com/office/word/2018/wordml" xmlns:w16se="http://schemas.microsoft.com/office/word/2015/wordml/symex" xmlns:wpg="http://schemas.microsoft.com/office/word/2010/wordprocessingGroup" xmlns:wpi="http://schemas.microsoft.com/office/word/2010/wordprocessingInk" xmlns:wne="http://schemas.microsoft.com/office/word/2006/wordml" xmlns:wps="http://schemas.microsoft.com/office/word/2010/wordprocessingShape" mc:Ignorable="w14 w15 w16se w16cid w16 w16cex wp14">
   <w:endnote w:type="separator" w:id="-1">
     <w:p>
       <w:pPr>
@@ -2265,7 +2185,7 @@
 </file>
 
 <file path=word/footnotes.xml><?xml version="1.0" encoding="utf-8"?>
-<w:footnotes xmlns:wpc="http://schemas.microsoft.com/office/word/2010/wordprocessingCanvas" xmlns:cx="http://schemas.microsoft.com/office/drawing/2014/chartex" xmlns:mc="http://schemas.openxmlformats.org/markup-compatibility/2006" xmlns:o="urn:schemas-microsoft-com:office:office" xmlns:r="http://schemas.openxmlformats.org/officeDocument/2006/relationships" xmlns:m="http://schemas.openxmlformats.org/officeDocument/2006/math" xmlns:v="urn:schemas-microsoft-com:vml" xmlns:wp14="http://schemas.microsoft.com/office/word/2010/wordprocessingDrawing" xmlns:wp="http://schemas.openxmlformats.org/drawingml/2006/wordprocessingDrawing" xmlns:w10="urn:schemas-microsoft-com:office:word" xmlns:w="http://schemas.openxmlformats.org/wordprocessingml/2006/main" xmlns:w14="http://schemas.microsoft.com/office/word/2010/wordml" xmlns:w15="http://schemas.microsoft.com/office/word/2012/wordml" xmlns:w16se="http://schemas.microsoft.com/office/word/2015/wordml/symex" xmlns:wpg="http://schemas.microsoft.com/office/word/2010/wordprocessingGroup" xmlns:wpi="http://schemas.microsoft.com/office/word/2010/wordprocessingInk" xmlns:wne="http://schemas.microsoft.com/office/word/2006/wordml" xmlns:wps="http://schemas.microsoft.com/office/word/2010/wordprocessingShape" mc:Ignorable="w14 w15 w16se wp14">
+<w:footnotes xmlns:wpc="http://schemas.microsoft.com/office/word/2010/wordprocessingCanvas" xmlns:cx="http://schemas.microsoft.com/office/drawing/2014/chartex" xmlns:cx1="http://schemas.microsoft.com/office/drawing/2015/9/8/chartex" xmlns:cx2="http://schemas.microsoft.com/office/drawing/2015/10/21/chartex" xmlns:cx3="http://schemas.microsoft.com/office/drawing/2016/5/9/chartex" xmlns:cx4="http://schemas.microsoft.com/office/drawing/2016/5/10/chartex" xmlns:cx5="http://schemas.microsoft.com/office/drawing/2016/5/11/chartex" xmlns:cx6="http://schemas.microsoft.com/office/drawing/2016/5/12/chartex" xmlns:cx7="http://schemas.microsoft.com/office/drawing/2016/5/13/chartex" xmlns:cx8="http://schemas.microsoft.com/office/drawing/2016/5/14/chartex" xmlns:mc="http://schemas.openxmlformats.org/markup-compatibility/2006" xmlns:aink="http://schemas.microsoft.com/office/drawing/2016/ink" xmlns:am3d="http://schemas.microsoft.com/office/drawing/2017/model3d" xmlns:o="urn:schemas-microsoft-com:office:office" xmlns:r="http://schemas.openxmlformats.org/officeDocument/2006/relationships" xmlns:m="http://schemas.openxmlformats.org/officeDocument/2006/math" xmlns:v="urn:schemas-microsoft-com:vml" xmlns:wp14="http://schemas.microsoft.com/office/word/2010/wordprocessingDrawing" xmlns:wp="http://schemas.openxmlformats.org/drawingml/2006/wordprocessingDrawing" xmlns:w10="urn:schemas-microsoft-com:office:word" xmlns:w="http://schemas.openxmlformats.org/wordprocessingml/2006/main" xmlns:w14="http://schemas.microsoft.com/office/word/2010/wordml" xmlns:w15="http://schemas.microsoft.com/office/word/2012/wordml" xmlns:w16cex="http://schemas.microsoft.com/office/word/2018/wordml/cex" xmlns:w16cid="http://schemas.microsoft.com/office/word/2016/wordml/cid" xmlns:w16="http://schemas.microsoft.com/office/word/2018/wordml" xmlns:w16se="http://schemas.microsoft.com/office/word/2015/wordml/symex" xmlns:wpg="http://schemas.microsoft.com/office/word/2010/wordprocessingGroup" xmlns:wpi="http://schemas.microsoft.com/office/word/2010/wordprocessingInk" xmlns:wne="http://schemas.microsoft.com/office/word/2006/wordml" xmlns:wps="http://schemas.microsoft.com/office/word/2010/wordprocessingShape" mc:Ignorable="w14 w15 w16se w16cid w16 w16cex wp14">
   <w:footnote w:type="separator" w:id="-1">
     <w:p>
       <w:pPr>
@@ -2290,7 +2210,7 @@
 </file>
 
 <file path=word/header1.xml><?xml version="1.0" encoding="utf-8"?>
-<w:hdr xmlns:wpc="http://schemas.microsoft.com/office/word/2010/wordprocessingCanvas" xmlns:cx="http://schemas.microsoft.com/office/drawing/2014/chartex" xmlns:mc="http://schemas.openxmlformats.org/markup-compatibility/2006" xmlns:o="urn:schemas-microsoft-com:office:office" xmlns:r="http://schemas.openxmlformats.org/officeDocument/2006/relationships" xmlns:m="http://schemas.openxmlformats.org/officeDocument/2006/math" xmlns:v="urn:schemas-microsoft-com:vml" xmlns:wp14="http://schemas.microsoft.com/office/word/2010/wordprocessingDrawing" xmlns:wp="http://schemas.openxmlformats.org/drawingml/2006/wordprocessingDrawing" xmlns:w10="urn:schemas-microsoft-com:office:word" xmlns:w="http://schemas.openxmlformats.org/wordprocessingml/2006/main" xmlns:w14="http://schemas.microsoft.com/office/word/2010/wordml" xmlns:w15="http://schemas.microsoft.com/office/word/2012/wordml" xmlns:w16se="http://schemas.microsoft.com/office/word/2015/wordml/symex" xmlns:wpg="http://schemas.microsoft.com/office/word/2010/wordprocessingGroup" xmlns:wpi="http://schemas.microsoft.com/office/word/2010/wordprocessingInk" xmlns:wne="http://schemas.microsoft.com/office/word/2006/wordml" xmlns:wps="http://schemas.microsoft.com/office/word/2010/wordprocessingShape" mc:Ignorable="w14 w15 w16se wp14">
+<w:hdr xmlns:wpc="http://schemas.microsoft.com/office/word/2010/wordprocessingCanvas" xmlns:cx="http://schemas.microsoft.com/office/drawing/2014/chartex" xmlns:cx1="http://schemas.microsoft.com/office/drawing/2015/9/8/chartex" xmlns:cx2="http://schemas.microsoft.com/office/drawing/2015/10/21/chartex" xmlns:cx3="http://schemas.microsoft.com/office/drawing/2016/5/9/chartex" xmlns:cx4="http://schemas.microsoft.com/office/drawing/2016/5/10/chartex" xmlns:cx5="http://schemas.microsoft.com/office/drawing/2016/5/11/chartex" xmlns:cx6="http://schemas.microsoft.com/office/drawing/2016/5/12/chartex" xmlns:cx7="http://schemas.microsoft.com/office/drawing/2016/5/13/chartex" xmlns:cx8="http://schemas.microsoft.com/office/drawing/2016/5/14/chartex" xmlns:mc="http://schemas.openxmlformats.org/markup-compatibility/2006" xmlns:aink="http://schemas.microsoft.com/office/drawing/2016/ink" xmlns:am3d="http://schemas.microsoft.com/office/drawing/2017/model3d" xmlns:o="urn:schemas-microsoft-com:office:office" xmlns:r="http://schemas.openxmlformats.org/officeDocument/2006/relationships" xmlns:m="http://schemas.openxmlformats.org/officeDocument/2006/math" xmlns:v="urn:schemas-microsoft-com:vml" xmlns:wp14="http://schemas.microsoft.com/office/word/2010/wordprocessingDrawing" xmlns:wp="http://schemas.openxmlformats.org/drawingml/2006/wordprocessingDrawing" xmlns:w10="urn:schemas-microsoft-com:office:word" xmlns:w="http://schemas.openxmlformats.org/wordprocessingml/2006/main" xmlns:w14="http://schemas.microsoft.com/office/word/2010/wordml" xmlns:w15="http://schemas.microsoft.com/office/word/2012/wordml" xmlns:w16cex="http://schemas.microsoft.com/office/word/2018/wordml/cex" xmlns:w16cid="http://schemas.microsoft.com/office/word/2016/wordml/cid" xmlns:w16="http://schemas.microsoft.com/office/word/2018/wordml" xmlns:w16se="http://schemas.microsoft.com/office/word/2015/wordml/symex" xmlns:wpg="http://schemas.microsoft.com/office/word/2010/wordprocessingGroup" xmlns:wpi="http://schemas.microsoft.com/office/word/2010/wordprocessingInk" xmlns:wne="http://schemas.microsoft.com/office/word/2006/wordml" xmlns:wps="http://schemas.microsoft.com/office/word/2010/wordprocessingShape" mc:Ignorable="w14 w15 w16se w16cid w16 w16cex wp14">
   <w:p>
     <w:pPr>
       <w:pStyle w:val="Cabealho"/>
@@ -2350,7 +2270,7 @@
 </file>
 
 <file path=word/numbering.xml><?xml version="1.0" encoding="utf-8"?>
-<w:numbering xmlns:wpc="http://schemas.microsoft.com/office/word/2010/wordprocessingCanvas" xmlns:cx="http://schemas.microsoft.com/office/drawing/2014/chartex" xmlns:mc="http://schemas.openxmlformats.org/markup-compatibility/2006" xmlns:o="urn:schemas-microsoft-com:office:office" xmlns:r="http://schemas.openxmlformats.org/officeDocument/2006/relationships" xmlns:m="http://schemas.openxmlformats.org/officeDocument/2006/math" xmlns:v="urn:schemas-microsoft-com:vml" xmlns:wp14="http://schemas.microsoft.com/office/word/2010/wordprocessingDrawing" xmlns:wp="http://schemas.openxmlformats.org/drawingml/2006/wordprocessingDrawing" xmlns:w10="urn:schemas-microsoft-com:office:word" xmlns:w="http://schemas.openxmlformats.org/wordprocessingml/2006/main" xmlns:w14="http://schemas.microsoft.com/office/word/2010/wordml" xmlns:w15="http://schemas.microsoft.com/office/word/2012/wordml" xmlns:w16se="http://schemas.microsoft.com/office/word/2015/wordml/symex" xmlns:wpg="http://schemas.microsoft.com/office/word/2010/wordprocessingGroup" xmlns:wpi="http://schemas.microsoft.com/office/word/2010/wordprocessingInk" xmlns:wne="http://schemas.microsoft.com/office/word/2006/wordml" xmlns:wps="http://schemas.microsoft.com/office/word/2010/wordprocessingShape" mc:Ignorable="w14 w15 w16se wp14">
+<w:numbering xmlns:wpc="http://schemas.microsoft.com/office/word/2010/wordprocessingCanvas" xmlns:cx="http://schemas.microsoft.com/office/drawing/2014/chartex" xmlns:cx1="http://schemas.microsoft.com/office/drawing/2015/9/8/chartex" xmlns:cx2="http://schemas.microsoft.com/office/drawing/2015/10/21/chartex" xmlns:cx3="http://schemas.microsoft.com/office/drawing/2016/5/9/chartex" xmlns:cx4="http://schemas.microsoft.com/office/drawing/2016/5/10/chartex" xmlns:cx5="http://schemas.microsoft.com/office/drawing/2016/5/11/chartex" xmlns:cx6="http://schemas.microsoft.com/office/drawing/2016/5/12/chartex" xmlns:cx7="http://schemas.microsoft.com/office/drawing/2016/5/13/chartex" xmlns:cx8="http://schemas.microsoft.com/office/drawing/2016/5/14/chartex" xmlns:mc="http://schemas.openxmlformats.org/markup-compatibility/2006" xmlns:aink="http://schemas.microsoft.com/office/drawing/2016/ink" xmlns:am3d="http://schemas.microsoft.com/office/drawing/2017/model3d" xmlns:o="urn:schemas-microsoft-com:office:office" xmlns:r="http://schemas.openxmlformats.org/officeDocument/2006/relationships" xmlns:m="http://schemas.openxmlformats.org/officeDocument/2006/math" xmlns:v="urn:schemas-microsoft-com:vml" xmlns:wp14="http://schemas.microsoft.com/office/word/2010/wordprocessingDrawing" xmlns:wp="http://schemas.openxmlformats.org/drawingml/2006/wordprocessingDrawing" xmlns:w10="urn:schemas-microsoft-com:office:word" xmlns:w="http://schemas.openxmlformats.org/wordprocessingml/2006/main" xmlns:w14="http://schemas.microsoft.com/office/word/2010/wordml" xmlns:w15="http://schemas.microsoft.com/office/word/2012/wordml" xmlns:w16cex="http://schemas.microsoft.com/office/word/2018/wordml/cex" xmlns:w16cid="http://schemas.microsoft.com/office/word/2016/wordml/cid" xmlns:w16="http://schemas.microsoft.com/office/word/2018/wordml" xmlns:w16se="http://schemas.microsoft.com/office/word/2015/wordml/symex" xmlns:wpg="http://schemas.microsoft.com/office/word/2010/wordprocessingGroup" xmlns:wpi="http://schemas.microsoft.com/office/word/2010/wordprocessingInk" xmlns:wne="http://schemas.microsoft.com/office/word/2006/wordml" xmlns:wps="http://schemas.microsoft.com/office/word/2010/wordprocessingShape" mc:Ignorable="w14 w15 w16se w16cid w16 w16cex wp14">
   <w:abstractNum w:abstractNumId="0" w15:restartNumberingAfterBreak="0">
     <w:nsid w:val="008B0FEF"/>
     <w:multiLevelType w:val="hybridMultilevel"/>
@@ -5469,7 +5389,7 @@
 </file>
 
 <file path=word/styles.xml><?xml version="1.0" encoding="utf-8"?>
-<w:styles xmlns:mc="http://schemas.openxmlformats.org/markup-compatibility/2006" xmlns:r="http://schemas.openxmlformats.org/officeDocument/2006/relationships" xmlns:w="http://schemas.openxmlformats.org/wordprocessingml/2006/main" xmlns:w14="http://schemas.microsoft.com/office/word/2010/wordml" xmlns:w15="http://schemas.microsoft.com/office/word/2012/wordml" xmlns:w16se="http://schemas.microsoft.com/office/word/2015/wordml/symex" mc:Ignorable="w14 w15 w16se">
+<w:styles xmlns:mc="http://schemas.openxmlformats.org/markup-compatibility/2006" xmlns:r="http://schemas.openxmlformats.org/officeDocument/2006/relationships" xmlns:w="http://schemas.openxmlformats.org/wordprocessingml/2006/main" xmlns:w14="http://schemas.microsoft.com/office/word/2010/wordml" xmlns:w15="http://schemas.microsoft.com/office/word/2012/wordml" xmlns:w16cex="http://schemas.microsoft.com/office/word/2018/wordml/cex" xmlns:w16cid="http://schemas.microsoft.com/office/word/2016/wordml/cid" xmlns:w16="http://schemas.microsoft.com/office/word/2018/wordml" xmlns:w16se="http://schemas.microsoft.com/office/word/2015/wordml/symex" mc:Ignorable="w14 w15 w16se w16cid w16 w16cex">
   <w:docDefaults>
     <w:rPrDefault>
       <w:rPr>
@@ -5481,7 +5401,7 @@
     </w:rPrDefault>
     <w:pPrDefault/>
   </w:docDefaults>
-  <w:latentStyles w:defLockedState="0" w:defUIPriority="99" w:defSemiHidden="0" w:defUnhideWhenUsed="0" w:defQFormat="0" w:count="371">
+  <w:latentStyles w:defLockedState="0" w:defUIPriority="99" w:defSemiHidden="0" w:defUnhideWhenUsed="0" w:defQFormat="0" w:count="376">
     <w:lsdException w:name="Normal" w:locked="1" w:uiPriority="0" w:qFormat="1"/>
     <w:lsdException w:name="heading 1" w:locked="1" w:uiPriority="9" w:qFormat="1"/>
     <w:lsdException w:name="heading 2" w:locked="1" w:semiHidden="1" w:uiPriority="0" w:unhideWhenUsed="1" w:qFormat="1"/>
@@ -5587,7 +5507,6 @@
     <w:lsdException w:name="HTML Sample" w:semiHidden="1" w:unhideWhenUsed="1"/>
     <w:lsdException w:name="HTML Typewriter" w:semiHidden="1" w:unhideWhenUsed="1"/>
     <w:lsdException w:name="HTML Variable" w:semiHidden="1" w:unhideWhenUsed="1"/>
-    <w:lsdException w:name="Normal Table" w:semiHidden="1" w:unhideWhenUsed="1"/>
     <w:lsdException w:name="annotation subject" w:semiHidden="1" w:unhideWhenUsed="1"/>
     <w:lsdException w:name="No List" w:semiHidden="1" w:unhideWhenUsed="1"/>
     <w:lsdException w:name="Outline List 1" w:semiHidden="1" w:unhideWhenUsed="1"/>
@@ -5630,11 +5549,8 @@
     <w:lsdException w:name="Table Contemporary" w:semiHidden="1" w:unhideWhenUsed="1"/>
     <w:lsdException w:name="Table Elegant" w:semiHidden="1" w:unhideWhenUsed="1"/>
     <w:lsdException w:name="Table Professional" w:semiHidden="1" w:unhideWhenUsed="1"/>
-    <w:lsdException w:name="Table Subtle 1" w:semiHidden="1" w:unhideWhenUsed="1"/>
     <w:lsdException w:name="Table Subtle 2" w:semiHidden="1" w:unhideWhenUsed="1"/>
     <w:lsdException w:name="Table Web 1" w:semiHidden="1" w:unhideWhenUsed="1"/>
-    <w:lsdException w:name="Table Web 2" w:semiHidden="1" w:unhideWhenUsed="1"/>
-    <w:lsdException w:name="Table Web 3" w:semiHidden="1" w:unhideWhenUsed="1"/>
     <w:lsdException w:name="Balloon Text" w:semiHidden="1" w:unhideWhenUsed="1"/>
     <w:lsdException w:name="Table Grid" w:locked="1" w:uiPriority="59"/>
     <w:lsdException w:name="Table Theme" w:semiHidden="1" w:unhideWhenUsed="1"/>
@@ -5853,6 +5769,11 @@
     <w:lsdException w:name="List Table 5 Dark Accent 6" w:uiPriority="50"/>
     <w:lsdException w:name="List Table 6 Colorful Accent 6" w:uiPriority="51"/>
     <w:lsdException w:name="List Table 7 Colorful Accent 6" w:uiPriority="52"/>
+    <w:lsdException w:name="Mention" w:semiHidden="1" w:unhideWhenUsed="1"/>
+    <w:lsdException w:name="Smart Hyperlink" w:semiHidden="1" w:unhideWhenUsed="1"/>
+    <w:lsdException w:name="Hashtag" w:semiHidden="1" w:unhideWhenUsed="1"/>
+    <w:lsdException w:name="Unresolved Mention" w:semiHidden="1" w:unhideWhenUsed="1"/>
+    <w:lsdException w:name="Smart Link" w:semiHidden="1" w:unhideWhenUsed="1"/>
   </w:latentStyles>
   <w:style w:type="paragraph" w:default="1" w:styleId="Normal">
     <w:name w:val="Normal"/>
@@ -6505,6 +6426,33 @@
 </file>
 
 <file path=customXml/item1.xml><?xml version="1.0" encoding="utf-8"?>
+<b:Sources xmlns:b="http://schemas.openxmlformats.org/officeDocument/2006/bibliography" xmlns="http://schemas.openxmlformats.org/officeDocument/2006/bibliography" SelectedStyle="\APASixthEditionOfficeOnline.xsl" StyleName="APA" Version="6"/>
+</file>
+
+<file path=customXml/item2.xml><?xml version="1.0" encoding="utf-8"?>
+<?mso-contentType ?>
+<FormTemplates xmlns="http://schemas.microsoft.com/sharepoint/v3/contenttype/forms">
+  <Display>DocumentLibraryForm</Display>
+  <Edit>DocumentLibraryForm</Edit>
+  <New>DocumentLibraryForm</New>
+</FormTemplates>
+</file>
+
+<file path=customXml/item3.xml><?xml version="1.0" encoding="utf-8"?>
+<p:properties xmlns:p="http://schemas.microsoft.com/office/2006/metadata/properties" xmlns:xsi="http://www.w3.org/2001/XMLSchema-instance" xmlns:pc="http://schemas.microsoft.com/office/infopath/2007/PartnerControls">
+  <documentManagement>
+    <SharedWithUsers xmlns="a354ae3c-a1f2-4239-ba0c-3d68703b0794">
+      <UserInfo>
+        <DisplayName/>
+        <AccountId xsi:nil="true"/>
+        <AccountType/>
+      </UserInfo>
+    </SharedWithUsers>
+  </documentManagement>
+</p:properties>
+</file>
+
+<file path=customXml/item4.xml><?xml version="1.0" encoding="utf-8"?>
 <ct:contentTypeSchema xmlns:ct="http://schemas.microsoft.com/office/2006/metadata/contentType" xmlns:ma="http://schemas.microsoft.com/office/2006/metadata/properties/metaAttributes" ct:_="" ma:_="" ma:contentTypeName="Documento" ma:contentTypeID="0x01010056C454729161D749BEE09C345B88C877" ma:contentTypeVersion="3" ma:contentTypeDescription="Crie um novo documento." ma:contentTypeScope="" ma:versionID="de49f96f82957d08a448ad5350063482">
   <xsd:schema xmlns:xsd="http://www.w3.org/2001/XMLSchema" xmlns:xs="http://www.w3.org/2001/XMLSchema" xmlns:p="http://schemas.microsoft.com/office/2006/metadata/properties" xmlns:ns2="a354ae3c-a1f2-4239-ba0c-3d68703b0794" targetNamespace="http://schemas.microsoft.com/office/2006/metadata/properties" ma:root="true" ma:fieldsID="12fb25d8e52213ce86115efd48b1eda9" ns2:_="">
     <xsd:import namespace="a354ae3c-a1f2-4239-ba0c-3d68703b0794"/>
@@ -6658,34 +6606,33 @@
 </ct:contentTypeSchema>
 </file>
 
-<file path=customXml/item2.xml><?xml version="1.0" encoding="utf-8"?>
-<p:properties xmlns:p="http://schemas.microsoft.com/office/2006/metadata/properties" xmlns:xsi="http://www.w3.org/2001/XMLSchema-instance" xmlns:pc="http://schemas.microsoft.com/office/infopath/2007/PartnerControls">
-  <documentManagement>
-    <SharedWithUsers xmlns="a354ae3c-a1f2-4239-ba0c-3d68703b0794">
-      <UserInfo>
-        <DisplayName/>
-        <AccountId xsi:nil="true"/>
-        <AccountType/>
-      </UserInfo>
-    </SharedWithUsers>
-  </documentManagement>
-</p:properties>
+<file path=customXml/itemProps1.xml><?xml version="1.0" encoding="utf-8"?>
+<ds:datastoreItem xmlns:ds="http://schemas.openxmlformats.org/officeDocument/2006/customXml" ds:itemID="{2F9404DE-0491-487B-BA5B-9A95FF2F4F54}">
+  <ds:schemaRefs>
+    <ds:schemaRef ds:uri="http://schemas.openxmlformats.org/officeDocument/2006/bibliography"/>
+  </ds:schemaRefs>
+</ds:datastoreItem>
 </file>
 
-<file path=customXml/item3.xml><?xml version="1.0" encoding="utf-8"?>
-<?mso-contentType ?>
-<FormTemplates xmlns="http://schemas.microsoft.com/sharepoint/v3/contenttype/forms">
-  <Display>DocumentLibraryForm</Display>
-  <Edit>DocumentLibraryForm</Edit>
-  <New>DocumentLibraryForm</New>
-</FormTemplates>
+<file path=customXml/itemProps2.xml><?xml version="1.0" encoding="utf-8"?>
+<ds:datastoreItem xmlns:ds="http://schemas.openxmlformats.org/officeDocument/2006/customXml" ds:itemID="{8377AC35-1F67-4634-A35A-C97BEAAA8887}">
+  <ds:schemaRefs>
+    <ds:schemaRef ds:uri="http://schemas.microsoft.com/sharepoint/v3/contenttype/forms"/>
+  </ds:schemaRefs>
+</ds:datastoreItem>
 </file>
 
-<file path=customXml/item4.xml><?xml version="1.0" encoding="utf-8"?>
-<b:Sources xmlns:b="http://schemas.openxmlformats.org/officeDocument/2006/bibliography" xmlns="http://schemas.openxmlformats.org/officeDocument/2006/bibliography" SelectedStyle="\APASixthEditionOfficeOnline.xsl" StyleName="APA" Version="6"/>
+<file path=customXml/itemProps3.xml><?xml version="1.0" encoding="utf-8"?>
+<ds:datastoreItem xmlns:ds="http://schemas.openxmlformats.org/officeDocument/2006/customXml" ds:itemID="{92AEE8A7-1AD4-41B6-8C7E-D78C973ED892}">
+  <ds:schemaRefs>
+    <ds:schemaRef ds:uri="http://schemas.microsoft.com/office/2006/metadata/properties"/>
+    <ds:schemaRef ds:uri="http://schemas.microsoft.com/office/infopath/2007/PartnerControls"/>
+    <ds:schemaRef ds:uri="a354ae3c-a1f2-4239-ba0c-3d68703b0794"/>
+  </ds:schemaRefs>
+</ds:datastoreItem>
 </file>
 
-<file path=customXml/itemProps1.xml><?xml version="1.0" encoding="utf-8"?>
+<file path=customXml/itemProps4.xml><?xml version="1.0" encoding="utf-8"?>
 <ds:datastoreItem xmlns:ds="http://schemas.openxmlformats.org/officeDocument/2006/customXml" ds:itemID="{20AAA035-372C-457F-BCC7-F433F9227895}">
   <ds:schemaRefs>
     <ds:schemaRef ds:uri="http://schemas.microsoft.com/office/2006/metadata/contentType"/>
@@ -6701,30 +6648,4 @@
     <ds:schemaRef ds:uri="http://schemas.microsoft.com/internal/obd"/>
   </ds:schemaRefs>
 </ds:datastoreItem>
-</file>
-
-<file path=customXml/itemProps2.xml><?xml version="1.0" encoding="utf-8"?>
-<ds:datastoreItem xmlns:ds="http://schemas.openxmlformats.org/officeDocument/2006/customXml" ds:itemID="{92AEE8A7-1AD4-41B6-8C7E-D78C973ED892}">
-  <ds:schemaRefs>
-    <ds:schemaRef ds:uri="http://schemas.microsoft.com/office/2006/metadata/properties"/>
-    <ds:schemaRef ds:uri="http://schemas.microsoft.com/office/infopath/2007/PartnerControls"/>
-    <ds:schemaRef ds:uri="a354ae3c-a1f2-4239-ba0c-3d68703b0794"/>
-  </ds:schemaRefs>
-</ds:datastoreItem>
-</file>
-
-<file path=customXml/itemProps3.xml><?xml version="1.0" encoding="utf-8"?>
-<ds:datastoreItem xmlns:ds="http://schemas.openxmlformats.org/officeDocument/2006/customXml" ds:itemID="{8377AC35-1F67-4634-A35A-C97BEAAA8887}">
-  <ds:schemaRefs>
-    <ds:schemaRef ds:uri="http://schemas.microsoft.com/sharepoint/v3/contenttype/forms"/>
-  </ds:schemaRefs>
-</ds:datastoreItem>
-</file>
-
-<file path=customXml/itemProps4.xml><?xml version="1.0" encoding="utf-8"?>
-<ds:datastoreItem xmlns:ds="http://schemas.openxmlformats.org/officeDocument/2006/customXml" ds:itemID="{2F9404DE-0491-487B-BA5B-9A95FF2F4F54}">
-  <ds:schemaRefs>
-    <ds:schemaRef ds:uri="http://schemas.openxmlformats.org/officeDocument/2006/bibliography"/>
-  </ds:schemaRefs>
-</ds:datastoreItem>
 </file>
</xml_diff>